<commit_message>
Update test plan, use case description and use case diagram
</commit_message>
<xml_diff>
--- a/Document/Test paln/[Test plan-02] UC-02- Enroll a course.docx
+++ b/Document/Test paln/[Test plan-02] UC-02- Enroll a course.docx
@@ -533,8 +533,6 @@
         </w:rPr>
         <w:t>Input password.</w:t>
       </w:r>
-      <w:bookmarkStart w:id="0" w:name="_GoBack"/>
-      <w:bookmarkEnd w:id="0"/>
     </w:p>
     <w:p>
       <w:pPr>
@@ -555,7 +553,7 @@
           <w:sz w:val="32"/>
           <w:szCs w:val="32"/>
         </w:rPr>
-        <w:t>Student select “Course list” menu.</w:t>
+        <w:t>Student select “Enroll” button.</w:t>
       </w:r>
     </w:p>
     <w:p>
@@ -577,82 +575,6 @@
           <w:sz w:val="32"/>
           <w:szCs w:val="32"/>
         </w:rPr>
-        <w:t>Student select “Enroll” button.</w:t>
-      </w:r>
-    </w:p>
-    <w:p>
-      <w:pPr>
-        <w:pStyle w:val="ListParagraph"/>
-        <w:numPr>
-          <w:ilvl w:val="0"/>
-          <w:numId w:val="5"/>
-        </w:numPr>
-        <w:rPr>
-          <w:rFonts w:ascii="TH SarabunPSK" w:hAnsi="TH SarabunPSK" w:cs="TH SarabunPSK"/>
-          <w:sz w:val="32"/>
-          <w:szCs w:val="32"/>
-        </w:rPr>
-      </w:pPr>
-      <w:r>
-        <w:rPr>
-          <w:rFonts w:ascii="TH SarabunPSK" w:hAnsi="TH SarabunPSK" w:cs="TH SarabunPSK"/>
-          <w:sz w:val="32"/>
-          <w:szCs w:val="32"/>
-        </w:rPr>
-        <w:t xml:space="preserve">Go to the </w:t>
-      </w:r>
-      <w:r>
-        <w:rPr>
-          <w:rFonts w:ascii="TH SarabunPSK" w:hAnsi="TH SarabunPSK" w:cs="TH SarabunPSK"/>
-          <w:sz w:val="32"/>
-          <w:szCs w:val="32"/>
-        </w:rPr>
-        <w:t>student</w:t>
-      </w:r>
-      <w:r>
-        <w:rPr>
-          <w:rFonts w:ascii="TH SarabunPSK" w:hAnsi="TH SarabunPSK" w:cs="TH SarabunPSK"/>
-          <w:sz w:val="32"/>
-          <w:szCs w:val="32"/>
-        </w:rPr>
-        <w:t xml:space="preserve"> </w:t>
-      </w:r>
-      <w:r>
-        <w:rPr>
-          <w:rFonts w:ascii="TH SarabunPSK" w:hAnsi="TH SarabunPSK" w:cs="TH SarabunPSK"/>
-          <w:sz w:val="32"/>
-          <w:szCs w:val="32"/>
-        </w:rPr>
-        <w:t>information</w:t>
-      </w:r>
-      <w:r>
-        <w:rPr>
-          <w:rFonts w:ascii="TH SarabunPSK" w:hAnsi="TH SarabunPSK" w:cs="TH SarabunPSK"/>
-          <w:sz w:val="32"/>
-          <w:szCs w:val="32"/>
-        </w:rPr>
-        <w:t xml:space="preserve"> page.</w:t>
-      </w:r>
-    </w:p>
-    <w:p>
-      <w:pPr>
-        <w:pStyle w:val="ListParagraph"/>
-        <w:numPr>
-          <w:ilvl w:val="0"/>
-          <w:numId w:val="5"/>
-        </w:numPr>
-        <w:rPr>
-          <w:rFonts w:ascii="TH SarabunPSK" w:hAnsi="TH SarabunPSK" w:cs="TH SarabunPSK"/>
-          <w:sz w:val="32"/>
-          <w:szCs w:val="32"/>
-        </w:rPr>
-      </w:pPr>
-      <w:r>
-        <w:rPr>
-          <w:rFonts w:ascii="TH SarabunPSK" w:hAnsi="TH SarabunPSK" w:cs="TH SarabunPSK"/>
-          <w:sz w:val="32"/>
-          <w:szCs w:val="32"/>
-        </w:rPr>
         <w:t xml:space="preserve">Check the course which was added in the </w:t>
       </w:r>
       <w:r>
@@ -669,7 +591,25 @@
           <w:sz w:val="32"/>
           <w:szCs w:val="32"/>
         </w:rPr>
-        <w:t xml:space="preserve"> list that show on the screen.</w:t>
+        <w:t xml:space="preserve"> list that show on the </w:t>
+      </w:r>
+      <w:r>
+        <w:rPr>
+          <w:rFonts w:ascii="TH SarabunPSK" w:hAnsi="TH SarabunPSK" w:cs="TH SarabunPSK"/>
+          <w:sz w:val="32"/>
+          <w:szCs w:val="32"/>
+        </w:rPr>
+        <w:t>“Student Information” page</w:t>
+      </w:r>
+      <w:bookmarkStart w:id="0" w:name="_GoBack"/>
+      <w:bookmarkEnd w:id="0"/>
+      <w:r>
+        <w:rPr>
+          <w:rFonts w:ascii="TH SarabunPSK" w:hAnsi="TH SarabunPSK" w:cs="TH SarabunPSK"/>
+          <w:sz w:val="32"/>
+          <w:szCs w:val="32"/>
+        </w:rPr>
+        <w:t>.</w:t>
       </w:r>
     </w:p>
     <w:p>
@@ -2063,7 +2003,7 @@
 </file>
 
 <file path=customXml/itemProps1.xml><?xml version="1.0" encoding="utf-8"?>
-<ds:datastoreItem xmlns:ds="http://schemas.openxmlformats.org/officeDocument/2006/customXml" ds:itemID="{95FCEC71-8F6C-4554-8E06-8D3C477C8F0C}">
+<ds:datastoreItem xmlns:ds="http://schemas.openxmlformats.org/officeDocument/2006/customXml" ds:itemID="{17BA2CB1-75BF-4971-8048-37FBC5B6EBF9}">
   <ds:schemaRefs>
     <ds:schemaRef ds:uri="http://schemas.openxmlformats.org/officeDocument/2006/bibliography"/>
   </ds:schemaRefs>

</xml_diff>

<commit_message>
Update mock data provied of Test plan 01-06
</commit_message>
<xml_diff>
--- a/Document/Test paln/[Test plan-02] UC-02- Enroll a course.docx
+++ b/Document/Test paln/[Test plan-02] UC-02- Enroll a course.docx
@@ -211,6 +211,24 @@
           <w:rStyle w:val="Heading2Char"/>
         </w:rPr>
         <w:t>Mock data provide</w:t>
+      </w:r>
+      <w:r>
+        <w:rPr>
+          <w:rStyle w:val="Heading2Char"/>
+        </w:rPr>
+        <w:t>d of all courses</w:t>
+      </w:r>
+      <w:r>
+        <w:rPr>
+          <w:rStyle w:val="Heading2Char"/>
+        </w:rPr>
+        <w:t xml:space="preserve"> in system</w:t>
+      </w:r>
+      <w:r>
+        <w:rPr>
+          <w:rStyle w:val="Heading2Char"/>
+        </w:rPr>
+        <w:t xml:space="preserve"> that can be enrolled.</w:t>
       </w:r>
     </w:p>
     <w:tbl>
@@ -439,6 +457,7 @@
     </w:tbl>
     <w:p>
       <w:pPr>
+        <w:pStyle w:val="Heading2"/>
         <w:rPr>
           <w:rFonts w:ascii="TH SarabunPSK" w:hAnsi="TH SarabunPSK" w:cs="TH SarabunPSK"/>
           <w:sz w:val="32"/>
@@ -446,6 +465,443 @@
         </w:rPr>
       </w:pPr>
     </w:p>
+    <w:p>
+      <w:pPr>
+        <w:pStyle w:val="Heading2"/>
+        <w:rPr>
+          <w:rFonts w:ascii="TH SarabunPSK" w:hAnsi="TH SarabunPSK" w:cs="TH SarabunPSK"/>
+          <w:sz w:val="32"/>
+          <w:szCs w:val="32"/>
+        </w:rPr>
+      </w:pPr>
+      <w:r>
+        <w:rPr>
+          <w:rFonts w:ascii="TH SarabunPSK" w:hAnsi="TH SarabunPSK" w:cs="TH SarabunPSK"/>
+          <w:sz w:val="32"/>
+          <w:szCs w:val="32"/>
+        </w:rPr>
+        <w:tab/>
+      </w:r>
+      <w:r>
+        <w:rPr>
+          <w:rFonts w:ascii="TH SarabunPSK" w:hAnsi="TH SarabunPSK" w:cs="TH SarabunPSK"/>
+          <w:sz w:val="32"/>
+          <w:szCs w:val="32"/>
+        </w:rPr>
+        <w:t>•</w:t>
+      </w:r>
+      <w:r>
+        <w:rPr>
+          <w:rStyle w:val="Heading2Char"/>
+        </w:rPr>
+        <w:t>Mock data provide</w:t>
+      </w:r>
+      <w:r>
+        <w:rPr>
+          <w:rStyle w:val="Heading2Char"/>
+        </w:rPr>
+        <w:t>d of students.</w:t>
+      </w:r>
+    </w:p>
+    <w:tbl>
+      <w:tblPr>
+        <w:tblStyle w:val="TableGrid"/>
+        <w:tblW w:w="0" w:type="auto"/>
+        <w:tblLook w:val="04A0" w:firstRow="1" w:lastRow="0" w:firstColumn="1" w:lastColumn="0" w:noHBand="0" w:noVBand="1"/>
+      </w:tblPr>
+      <w:tblGrid>
+        <w:gridCol w:w="3656"/>
+        <w:gridCol w:w="3371"/>
+        <w:gridCol w:w="2323"/>
+      </w:tblGrid>
+      <w:tr>
+        <w:tc>
+          <w:tcPr>
+            <w:tcW w:w="3656" w:type="dxa"/>
+            <w:shd w:val="clear" w:color="auto" w:fill="D0CECE" w:themeFill="background2" w:themeFillShade="E6"/>
+          </w:tcPr>
+          <w:p>
+            <w:pPr>
+              <w:jc w:val="center"/>
+              <w:rPr>
+                <w:rFonts w:ascii="TH SarabunPSK" w:hAnsi="TH SarabunPSK" w:cs="TH SarabunPSK"/>
+                <w:sz w:val="32"/>
+                <w:szCs w:val="32"/>
+              </w:rPr>
+            </w:pPr>
+            <w:r>
+              <w:rPr>
+                <w:rFonts w:ascii="TH SarabunPSK" w:hAnsi="TH SarabunPSK" w:cs="TH SarabunPSK"/>
+                <w:sz w:val="32"/>
+                <w:szCs w:val="32"/>
+              </w:rPr>
+              <w:t>Student ID</w:t>
+            </w:r>
+          </w:p>
+        </w:tc>
+        <w:tc>
+          <w:tcPr>
+            <w:tcW w:w="3371" w:type="dxa"/>
+            <w:shd w:val="clear" w:color="auto" w:fill="D0CECE" w:themeFill="background2" w:themeFillShade="E6"/>
+          </w:tcPr>
+          <w:p>
+            <w:pPr>
+              <w:jc w:val="center"/>
+              <w:rPr>
+                <w:rFonts w:ascii="TH SarabunPSK" w:hAnsi="TH SarabunPSK" w:cs="TH SarabunPSK"/>
+                <w:sz w:val="32"/>
+                <w:szCs w:val="32"/>
+              </w:rPr>
+            </w:pPr>
+            <w:r>
+              <w:rPr>
+                <w:rFonts w:ascii="TH SarabunPSK" w:hAnsi="TH SarabunPSK" w:cs="TH SarabunPSK"/>
+                <w:sz w:val="32"/>
+                <w:szCs w:val="32"/>
+              </w:rPr>
+              <w:t>User-Email</w:t>
+            </w:r>
+          </w:p>
+        </w:tc>
+        <w:tc>
+          <w:tcPr>
+            <w:tcW w:w="2323" w:type="dxa"/>
+            <w:shd w:val="clear" w:color="auto" w:fill="D0CECE" w:themeFill="background2" w:themeFillShade="E6"/>
+          </w:tcPr>
+          <w:p>
+            <w:pPr>
+              <w:jc w:val="center"/>
+              <w:rPr>
+                <w:rFonts w:ascii="TH SarabunPSK" w:hAnsi="TH SarabunPSK" w:cs="TH SarabunPSK"/>
+                <w:sz w:val="32"/>
+                <w:szCs w:val="32"/>
+              </w:rPr>
+            </w:pPr>
+            <w:r>
+              <w:rPr>
+                <w:rFonts w:ascii="TH SarabunPSK" w:hAnsi="TH SarabunPSK" w:cs="TH SarabunPSK"/>
+                <w:sz w:val="32"/>
+                <w:szCs w:val="32"/>
+              </w:rPr>
+              <w:t>Password</w:t>
+            </w:r>
+          </w:p>
+        </w:tc>
+      </w:tr>
+      <w:tr>
+        <w:tc>
+          <w:tcPr>
+            <w:tcW w:w="3656" w:type="dxa"/>
+          </w:tcPr>
+          <w:p>
+            <w:pPr>
+              <w:tabs>
+                <w:tab w:val="left" w:pos="1716"/>
+              </w:tabs>
+              <w:jc w:val="center"/>
+              <w:rPr>
+                <w:rFonts w:ascii="TH SarabunPSK" w:hAnsi="TH SarabunPSK" w:cs="TH SarabunPSK"/>
+                <w:sz w:val="32"/>
+                <w:szCs w:val="32"/>
+              </w:rPr>
+            </w:pPr>
+            <w:r>
+              <w:rPr>
+                <w:rFonts w:ascii="TH SarabunPSK" w:hAnsi="TH SarabunPSK" w:cs="TH SarabunPSK"/>
+                <w:color w:val="212529"/>
+                <w:sz w:val="32"/>
+                <w:szCs w:val="32"/>
+                <w:shd w:val="clear" w:color="auto" w:fill="FFFFFF"/>
+              </w:rPr>
+              <w:t>582115040</w:t>
+            </w:r>
+          </w:p>
+        </w:tc>
+        <w:tc>
+          <w:tcPr>
+            <w:tcW w:w="3371" w:type="dxa"/>
+          </w:tcPr>
+          <w:p>
+            <w:pPr>
+              <w:jc w:val="center"/>
+              <w:rPr>
+                <w:rFonts w:ascii="TH SarabunPSK" w:hAnsi="TH SarabunPSK" w:cs="TH SarabunPSK"/>
+                <w:sz w:val="32"/>
+                <w:szCs w:val="32"/>
+              </w:rPr>
+            </w:pPr>
+            <w:r>
+              <w:rPr>
+                <w:rFonts w:ascii="TH SarabunPSK" w:hAnsi="TH SarabunPSK" w:cs="TH SarabunPSK"/>
+                <w:color w:val="212529"/>
+                <w:sz w:val="32"/>
+                <w:szCs w:val="32"/>
+                <w:shd w:val="clear" w:color="auto" w:fill="FFFFFF"/>
+              </w:rPr>
+              <w:t>student1@cmuSTU.ac.th</w:t>
+            </w:r>
+          </w:p>
+        </w:tc>
+        <w:tc>
+          <w:tcPr>
+            <w:tcW w:w="2323" w:type="dxa"/>
+          </w:tcPr>
+          <w:p>
+            <w:pPr>
+              <w:jc w:val="center"/>
+              <w:rPr>
+                <w:rFonts w:ascii="TH SarabunPSK" w:hAnsi="TH SarabunPSK" w:cs="TH SarabunPSK"/>
+                <w:color w:val="495057"/>
+                <w:sz w:val="32"/>
+                <w:szCs w:val="32"/>
+                <w:shd w:val="clear" w:color="auto" w:fill="FFFFFF"/>
+              </w:rPr>
+            </w:pPr>
+            <w:r>
+              <w:rPr>
+                <w:rFonts w:ascii="TH SarabunPSK" w:hAnsi="TH SarabunPSK" w:cs="TH SarabunPSK"/>
+                <w:color w:val="495057"/>
+                <w:sz w:val="32"/>
+                <w:szCs w:val="32"/>
+                <w:shd w:val="clear" w:color="auto" w:fill="FFFFFF"/>
+              </w:rPr>
+              <w:t>1</w:t>
+            </w:r>
+          </w:p>
+        </w:tc>
+      </w:tr>
+      <w:tr>
+        <w:tc>
+          <w:tcPr>
+            <w:tcW w:w="3656" w:type="dxa"/>
+          </w:tcPr>
+          <w:p>
+            <w:pPr>
+              <w:jc w:val="center"/>
+              <w:rPr>
+                <w:rFonts w:ascii="TH SarabunPSK" w:hAnsi="TH SarabunPSK" w:cs="TH SarabunPSK"/>
+                <w:sz w:val="32"/>
+                <w:szCs w:val="32"/>
+              </w:rPr>
+            </w:pPr>
+            <w:r>
+              <w:rPr>
+                <w:rFonts w:ascii="TH SarabunPSK" w:hAnsi="TH SarabunPSK" w:cs="TH SarabunPSK"/>
+                <w:color w:val="212529"/>
+                <w:sz w:val="32"/>
+                <w:szCs w:val="32"/>
+                <w:shd w:val="clear" w:color="auto" w:fill="FFFFFF"/>
+              </w:rPr>
+              <w:t>582115999</w:t>
+            </w:r>
+          </w:p>
+        </w:tc>
+        <w:tc>
+          <w:tcPr>
+            <w:tcW w:w="3371" w:type="dxa"/>
+          </w:tcPr>
+          <w:p>
+            <w:pPr>
+              <w:shd w:val="clear" w:color="auto" w:fill="FFFFFF"/>
+              <w:jc w:val="center"/>
+              <w:rPr>
+                <w:rFonts w:ascii="TH SarabunPSK" w:eastAsia="Times New Roman" w:hAnsi="TH SarabunPSK" w:cs="TH SarabunPSK"/>
+                <w:color w:val="212529"/>
+                <w:sz w:val="32"/>
+                <w:szCs w:val="32"/>
+              </w:rPr>
+            </w:pPr>
+            <w:r>
+              <w:rPr>
+                <w:rFonts w:ascii="TH SarabunPSK" w:hAnsi="TH SarabunPSK" w:cs="TH SarabunPSK"/>
+                <w:color w:val="212529"/>
+                <w:sz w:val="32"/>
+                <w:szCs w:val="32"/>
+                <w:shd w:val="clear" w:color="auto" w:fill="FFFFFF"/>
+              </w:rPr>
+              <w:t>s</w:t>
+            </w:r>
+            <w:r>
+              <w:rPr>
+                <w:rFonts w:ascii="TH SarabunPSK" w:hAnsi="TH SarabunPSK" w:cs="TH SarabunPSK"/>
+                <w:color w:val="212529"/>
+                <w:sz w:val="32"/>
+                <w:szCs w:val="32"/>
+                <w:shd w:val="clear" w:color="auto" w:fill="FFFFFF"/>
+              </w:rPr>
+              <w:t>tudent</w:t>
+            </w:r>
+            <w:r>
+              <w:rPr>
+                <w:rFonts w:ascii="TH SarabunPSK" w:hAnsi="TH SarabunPSK" w:cs="TH SarabunPSK"/>
+                <w:color w:val="212529"/>
+                <w:sz w:val="32"/>
+                <w:szCs w:val="32"/>
+                <w:shd w:val="clear" w:color="auto" w:fill="FFFFFF"/>
+              </w:rPr>
+              <w:t>2</w:t>
+            </w:r>
+            <w:r>
+              <w:rPr>
+                <w:rFonts w:ascii="TH SarabunPSK" w:hAnsi="TH SarabunPSK" w:cs="TH SarabunPSK"/>
+                <w:color w:val="212529"/>
+                <w:sz w:val="32"/>
+                <w:szCs w:val="32"/>
+                <w:shd w:val="clear" w:color="auto" w:fill="FFFFFF"/>
+              </w:rPr>
+              <w:t>@cmuSTU.ac.th</w:t>
+            </w:r>
+          </w:p>
+        </w:tc>
+        <w:tc>
+          <w:tcPr>
+            <w:tcW w:w="2323" w:type="dxa"/>
+          </w:tcPr>
+          <w:p>
+            <w:pPr>
+              <w:shd w:val="clear" w:color="auto" w:fill="FFFFFF"/>
+              <w:jc w:val="center"/>
+              <w:rPr>
+                <w:rFonts w:ascii="TH SarabunPSK" w:eastAsia="Times New Roman" w:hAnsi="TH SarabunPSK" w:cs="TH SarabunPSK"/>
+                <w:color w:val="212529"/>
+                <w:sz w:val="32"/>
+                <w:szCs w:val="32"/>
+              </w:rPr>
+            </w:pPr>
+            <w:r>
+              <w:rPr>
+                <w:rFonts w:ascii="TH SarabunPSK" w:eastAsia="Times New Roman" w:hAnsi="TH SarabunPSK" w:cs="TH SarabunPSK"/>
+                <w:color w:val="212529"/>
+                <w:sz w:val="32"/>
+                <w:szCs w:val="32"/>
+              </w:rPr>
+              <w:t>2</w:t>
+            </w:r>
+          </w:p>
+        </w:tc>
+      </w:tr>
+      <w:tr>
+        <w:tc>
+          <w:tcPr>
+            <w:tcW w:w="3656" w:type="dxa"/>
+          </w:tcPr>
+          <w:p>
+            <w:pPr>
+              <w:jc w:val="center"/>
+              <w:rPr>
+                <w:rFonts w:ascii="TH SarabunPSK" w:hAnsi="TH SarabunPSK" w:cs="TH SarabunPSK"/>
+                <w:sz w:val="32"/>
+                <w:szCs w:val="32"/>
+              </w:rPr>
+            </w:pPr>
+            <w:r>
+              <w:rPr>
+                <w:rFonts w:ascii="TH SarabunPSK" w:hAnsi="TH SarabunPSK" w:cs="TH SarabunPSK"/>
+                <w:color w:val="212529"/>
+                <w:sz w:val="32"/>
+                <w:szCs w:val="32"/>
+                <w:shd w:val="clear" w:color="auto" w:fill="FFFFFF"/>
+              </w:rPr>
+              <w:t>582115000</w:t>
+            </w:r>
+          </w:p>
+        </w:tc>
+        <w:tc>
+          <w:tcPr>
+            <w:tcW w:w="3371" w:type="dxa"/>
+          </w:tcPr>
+          <w:p>
+            <w:pPr>
+              <w:tabs>
+                <w:tab w:val="left" w:pos="1248"/>
+              </w:tabs>
+              <w:jc w:val="center"/>
+              <w:rPr>
+                <w:rFonts w:ascii="TH SarabunPSK" w:hAnsi="TH SarabunPSK" w:cs="TH SarabunPSK"/>
+                <w:sz w:val="32"/>
+                <w:szCs w:val="32"/>
+              </w:rPr>
+            </w:pPr>
+            <w:r>
+              <w:rPr>
+                <w:rFonts w:ascii="TH SarabunPSK" w:hAnsi="TH SarabunPSK" w:cs="TH SarabunPSK"/>
+                <w:color w:val="212529"/>
+                <w:sz w:val="32"/>
+                <w:szCs w:val="32"/>
+                <w:shd w:val="clear" w:color="auto" w:fill="FFFFFF"/>
+              </w:rPr>
+              <w:t>s</w:t>
+            </w:r>
+            <w:r>
+              <w:rPr>
+                <w:rFonts w:ascii="TH SarabunPSK" w:hAnsi="TH SarabunPSK" w:cs="TH SarabunPSK"/>
+                <w:color w:val="212529"/>
+                <w:sz w:val="32"/>
+                <w:szCs w:val="32"/>
+                <w:shd w:val="clear" w:color="auto" w:fill="FFFFFF"/>
+              </w:rPr>
+              <w:t>tudent</w:t>
+            </w:r>
+            <w:r>
+              <w:rPr>
+                <w:rFonts w:ascii="TH SarabunPSK" w:hAnsi="TH SarabunPSK" w:cs="TH SarabunPSK"/>
+                <w:color w:val="212529"/>
+                <w:sz w:val="32"/>
+                <w:szCs w:val="32"/>
+                <w:shd w:val="clear" w:color="auto" w:fill="FFFFFF"/>
+              </w:rPr>
+              <w:t>3</w:t>
+            </w:r>
+            <w:r>
+              <w:rPr>
+                <w:rFonts w:ascii="TH SarabunPSK" w:hAnsi="TH SarabunPSK" w:cs="TH SarabunPSK"/>
+                <w:color w:val="212529"/>
+                <w:sz w:val="32"/>
+                <w:szCs w:val="32"/>
+                <w:shd w:val="clear" w:color="auto" w:fill="FFFFFF"/>
+              </w:rPr>
+              <w:t>@cmuSTU.ac.th</w:t>
+            </w:r>
+          </w:p>
+        </w:tc>
+        <w:tc>
+          <w:tcPr>
+            <w:tcW w:w="2323" w:type="dxa"/>
+          </w:tcPr>
+          <w:p>
+            <w:pPr>
+              <w:tabs>
+                <w:tab w:val="left" w:pos="1248"/>
+              </w:tabs>
+              <w:jc w:val="center"/>
+              <w:rPr>
+                <w:rFonts w:ascii="TH SarabunPSK" w:hAnsi="TH SarabunPSK" w:cs="TH SarabunPSK"/>
+                <w:color w:val="495057"/>
+                <w:sz w:val="32"/>
+                <w:szCs w:val="32"/>
+                <w:shd w:val="clear" w:color="auto" w:fill="FFFFFF"/>
+              </w:rPr>
+            </w:pPr>
+            <w:r>
+              <w:rPr>
+                <w:rFonts w:ascii="TH SarabunPSK" w:hAnsi="TH SarabunPSK" w:cs="TH SarabunPSK"/>
+                <w:color w:val="495057"/>
+                <w:sz w:val="32"/>
+                <w:szCs w:val="32"/>
+                <w:shd w:val="clear" w:color="auto" w:fill="FFFFFF"/>
+              </w:rPr>
+              <w:t>3</w:t>
+            </w:r>
+          </w:p>
+        </w:tc>
+      </w:tr>
+    </w:tbl>
+    <w:p>
+      <w:pPr>
+        <w:pStyle w:val="Heading1"/>
+      </w:pPr>
+    </w:p>
+    <w:p/>
     <w:p>
       <w:pPr>
         <w:pStyle w:val="Heading1"/>
@@ -601,27 +1057,19 @@
         </w:rPr>
         <w:t>“Student Information” page</w:t>
       </w:r>
+      <w:r>
+        <w:rPr>
+          <w:rFonts w:ascii="TH SarabunPSK" w:hAnsi="TH SarabunPSK" w:cs="TH SarabunPSK"/>
+          <w:sz w:val="32"/>
+          <w:szCs w:val="32"/>
+        </w:rPr>
+        <w:t>.</w:t>
+      </w:r>
+    </w:p>
+    <w:p>
       <w:bookmarkStart w:id="0" w:name="_GoBack"/>
       <w:bookmarkEnd w:id="0"/>
-      <w:r>
-        <w:rPr>
-          <w:rFonts w:ascii="TH SarabunPSK" w:hAnsi="TH SarabunPSK" w:cs="TH SarabunPSK"/>
-          <w:sz w:val="32"/>
-          <w:szCs w:val="32"/>
-        </w:rPr>
-        <w:t>.</w:t>
-      </w:r>
     </w:p>
-    <w:p>
-      <w:pPr>
-        <w:rPr>
-          <w:b/>
-          <w:bCs/>
-        </w:rPr>
-      </w:pPr>
-    </w:p>
-    <w:p/>
-    <w:p/>
     <w:sectPr>
       <w:pgSz w:w="12240" w:h="15840"/>
       <w:pgMar w:top="1440" w:right="1440" w:bottom="1440" w:left="1440" w:header="720" w:footer="720" w:gutter="0"/>
@@ -2003,7 +2451,7 @@
 </file>
 
 <file path=customXml/itemProps1.xml><?xml version="1.0" encoding="utf-8"?>
-<ds:datastoreItem xmlns:ds="http://schemas.openxmlformats.org/officeDocument/2006/customXml" ds:itemID="{17BA2CB1-75BF-4971-8048-37FBC5B6EBF9}">
+<ds:datastoreItem xmlns:ds="http://schemas.openxmlformats.org/officeDocument/2006/customXml" ds:itemID="{ECA7EE58-5704-4002-A598-B98B2E1A26A3}">
   <ds:schemaRefs>
     <ds:schemaRef ds:uri="http://schemas.openxmlformats.org/officeDocument/2006/bibliography"/>
   </ds:schemaRefs>

</xml_diff>